<commit_message>
Updated links in tables + title in paper
</commit_message>
<xml_diff>
--- a/A New Generation of Software Bots.docx
+++ b/A New Generation of Software Bots.docx
@@ -16,25 +16,10 @@
           <w:rFonts w:ascii="Times New Roman" w:hAnsi="Times New Roman" w:cs="Times New Roman"/>
           <w:szCs w:val="24"/>
         </w:rPr>
-        <w:t>A New Generation of Software Bots:</w:t>
-      </w:r>
-    </w:p>
-    <w:p>
-      <w:pPr>
-        <w:pStyle w:val="Heading1"/>
-        <w:jc w:val="center"/>
-        <w:rPr>
-          <w:rFonts w:ascii="Times New Roman" w:hAnsi="Times New Roman" w:cs="Times New Roman"/>
-          <w:szCs w:val="24"/>
-        </w:rPr>
-      </w:pPr>
-      <w:r>
-        <w:rPr>
-          <w:rFonts w:ascii="Times New Roman" w:hAnsi="Times New Roman" w:cs="Times New Roman"/>
-          <w:szCs w:val="24"/>
-        </w:rPr>
-        <w:t>How Developers Can Create and Use Them</w:t>
-      </w:r>
+        <w:t>Software Bots</w:t>
+      </w:r>
+      <w:bookmarkStart w:id="0" w:name="_GoBack"/>
+      <w:bookmarkEnd w:id="0"/>
     </w:p>
     <w:p/>
     <w:p>
@@ -150,7 +135,7 @@
       <w:r>
         <w:t xml:space="preserve"> </w:t>
       </w:r>
-      <w:commentRangeStart w:id="0"/>
+      <w:commentRangeStart w:id="1"/>
       <w:r>
         <w:t xml:space="preserve">Even as far back as 1966, the hope was for these programs to pass the Turing Test (proposed in the 1950 paper Computing Machinery and Intelligence </w:t>
       </w:r>
@@ -160,14 +145,14 @@
       <w:r>
         <w:t>), where humans are fooled into believing they are interacting with an intelligent human rather than a mere program.</w:t>
       </w:r>
-      <w:commentRangeEnd w:id="0"/>
+      <w:commentRangeEnd w:id="1"/>
       <w:r>
         <w:rPr>
           <w:rStyle w:val="CommentReference"/>
           <w:sz w:val="24"/>
           <w:szCs w:val="24"/>
         </w:rPr>
-        <w:commentReference w:id="0"/>
+        <w:commentReference w:id="1"/>
       </w:r>
     </w:p>
     <w:p/>
@@ -254,7 +239,7 @@
     </w:p>
     <w:p/>
     <w:p>
-      <w:commentRangeStart w:id="1"/>
+      <w:commentRangeStart w:id="2"/>
       <w:r>
         <w:t>Major software companies have started recognizing the value that bots bring in terms of integrating services, users, and communication channels. Facebook aims to ``replace apps'' one bot at a time in their messaging platform</w:t>
       </w:r>
@@ -291,7 +276,6 @@
     </w:p>
     <w:p>
       <w:r>
-        <w:lastRenderedPageBreak/>
         <w:t>Alexa, Siri, IBM Watson, and Google Now are all platforms that support</w:t>
       </w:r>
       <w:r>
@@ -300,14 +284,14 @@
       <w:r>
         <w:t xml:space="preserve"> </w:t>
       </w:r>
-      <w:commentRangeEnd w:id="1"/>
+      <w:commentRangeEnd w:id="2"/>
       <w:r>
         <w:rPr>
           <w:rStyle w:val="CommentReference"/>
           <w:sz w:val="24"/>
           <w:szCs w:val="24"/>
         </w:rPr>
-        <w:commentReference w:id="1"/>
+        <w:commentReference w:id="2"/>
       </w:r>
       <w:r>
         <w:t xml:space="preserve">There are also many bots in the platforms software developers use to connect with other developers and services, such as Slack, Microsoft Teams, and HipChat. </w:t>
@@ -316,6 +300,7 @@
     <w:p/>
     <w:p>
       <w:r>
+        <w:lastRenderedPageBreak/>
         <w:t>The transition</w:t>
       </w:r>
       <w:r>
@@ -338,16 +323,16 @@
       </w:r>
     </w:p>
     <w:p>
-      <w:commentRangeStart w:id="2"/>
+      <w:commentRangeStart w:id="3"/>
       <w:r>
         <w:t xml:space="preserve">They are providing the inspiration for developing bots for end users, who are spending an increased amount of time in messaging applications and are openly embracing bots as an alternative to installing and relying on external apps. </w:t>
       </w:r>
-      <w:commentRangeEnd w:id="2"/>
+      <w:commentRangeEnd w:id="3"/>
       <w:r>
         <w:rPr>
           <w:rStyle w:val="CommentReference"/>
         </w:rPr>
-        <w:commentReference w:id="2"/>
+        <w:commentReference w:id="3"/>
       </w:r>
       <w:r>
         <w:t>However, b</w:t>
@@ -836,24 +821,24 @@
           <w:rFonts w:ascii="Times New Roman" w:hAnsi="Times New Roman" w:cs="Times New Roman"/>
           <w:i/>
         </w:rPr>
+        <w:t>Collaboration</w:t>
+      </w:r>
+      <w:r>
+        <w:rPr>
+          <w:rFonts w:ascii="Times New Roman" w:hAnsi="Times New Roman" w:cs="Times New Roman"/>
+        </w:rPr>
+        <w:t xml:space="preserve"> bots help users communicate, coordinate, and collaborate (e.g., connecting the right people at the right time).</w:t>
+      </w:r>
+    </w:p>
+    <w:p/>
+    <w:p>
+      <w:r>
+        <w:t xml:space="preserve">In the sidebar, we provide examples of how bots are used by developers to support their work. </w:t>
+      </w:r>
+    </w:p>
+    <w:p>
+      <w:r>
         <w:lastRenderedPageBreak/>
-        <w:t>Collaboration</w:t>
-      </w:r>
-      <w:r>
-        <w:rPr>
-          <w:rFonts w:ascii="Times New Roman" w:hAnsi="Times New Roman" w:cs="Times New Roman"/>
-        </w:rPr>
-        <w:t xml:space="preserve"> bots help users communicate, coordinate, and collaborate (e.g., connecting the right people at the right time).</w:t>
-      </w:r>
-    </w:p>
-    <w:p/>
-    <w:p>
-      <w:r>
-        <w:t xml:space="preserve">In the sidebar, we provide examples of how bots are used by developers to support their work. </w:t>
-      </w:r>
-    </w:p>
-    <w:p>
-      <w:r>
         <w:t xml:space="preserve">Joel </w:t>
       </w:r>
       <w:proofErr w:type="spellStart"/>
@@ -968,7 +953,6 @@
         <w:rPr>
           <w:noProof/>
         </w:rPr>
-        <w:lastRenderedPageBreak/>
         <w:drawing>
           <wp:inline distT="0" distB="0" distL="0" distR="0" wp14:anchorId="05B3CC09" wp14:editId="5DA71B1B">
             <wp:extent cx="5943600" cy="5369560"/>
@@ -1018,6 +1002,7 @@
         <w:rPr>
           <w:b/>
         </w:rPr>
+        <w:lastRenderedPageBreak/>
         <w:t>Figure 1.</w:t>
       </w:r>
       <w:r>
@@ -1144,11 +1129,7 @@
         <w:t xml:space="preserve"> </w:t>
       </w:r>
       <w:r>
-        <w:t xml:space="preserve">launching a bot on an existing platform gives </w:t>
-      </w:r>
-      <w:r>
-        <w:lastRenderedPageBreak/>
-        <w:t xml:space="preserve">developers a head start in overcoming the cold-start user problem many new applications face. Developers should not only consider the size of the </w:t>
+        <w:t xml:space="preserve">launching a bot on an existing platform gives developers a head start in overcoming the cold-start user problem many new applications face. Developers should not only consider the size of the </w:t>
       </w:r>
       <w:r>
         <w:t xml:space="preserve">platform’s </w:t>
@@ -1396,6 +1377,7 @@
           <w:sz w:val="28"/>
           <w:szCs w:val="24"/>
         </w:rPr>
+        <w:lastRenderedPageBreak/>
         <w:t>Thoughts on Bots</w:t>
       </w:r>
     </w:p>
@@ -1451,38 +1433,332 @@
         <w:t xml:space="preserve">to </w:t>
       </w:r>
       <w:r>
-        <w:t xml:space="preserve">automate many of the tasks that normally require human interaction. But removing collaboration opportunities can have detrimental effects on creativity and productivity. Rather than replacing collaboration, bots can be used to reduce friction in communication or task coordination. For example, bots may provide </w:t>
+        <w:t xml:space="preserve">automate many of the tasks that normally require human interaction. But removing collaboration opportunities can have detrimental effects on creativity and productivity. Rather than replacing collaboration, bots can be used to reduce friction in communication or task coordination. For example, bots may provide transparency on task progress, make team goals more visible, link experts with novices, as well as build team trust and cooperation </w:t>
+      </w:r>
+      <w:r>
+        <w:t>[6</w:t>
+      </w:r>
+      <w:r>
+        <w:t>].</w:t>
+      </w:r>
+      <w:r>
+        <w:t xml:space="preserve"> </w:t>
+      </w:r>
+      <w:r>
+        <w:t>However, the poor design or overuse of bots may lead to information and interruption overload</w:t>
+      </w:r>
+      <w:r>
+        <w:t xml:space="preserve"> </w:t>
+      </w:r>
+      <w:r>
+        <w:t>---</w:t>
+      </w:r>
+      <w:r>
+        <w:t xml:space="preserve"> </w:t>
+      </w:r>
+      <w:r>
+        <w:t>something bot designers need to watch out for.</w:t>
+      </w:r>
+      <w:r>
+        <w:t xml:space="preserve"> </w:t>
+      </w:r>
+    </w:p>
+    <w:p/>
+    <w:p>
+      <w:pPr>
+        <w:pStyle w:val="Heading3"/>
+        <w:rPr>
+          <w:rFonts w:ascii="Times New Roman" w:hAnsi="Times New Roman" w:cs="Times New Roman"/>
+        </w:rPr>
+      </w:pPr>
+      <w:r>
+        <w:rPr>
+          <w:rFonts w:ascii="Times New Roman" w:hAnsi="Times New Roman" w:cs="Times New Roman"/>
+        </w:rPr>
+        <w:t>Bot or Human? The User Should</w:t>
+      </w:r>
+      <w:r>
+        <w:rPr>
+          <w:rFonts w:ascii="Times New Roman" w:hAnsi="Times New Roman" w:cs="Times New Roman"/>
+        </w:rPr>
+        <w:t xml:space="preserve"> Always Know What to Expect</w:t>
+      </w:r>
+    </w:p>
+    <w:p/>
+    <w:p>
+      <w:r>
+        <w:t xml:space="preserve">Unlike the Turing bots proposed back in the 1950s, bot developers should make it clear to users that they are interacting with a bot rather than speaking with another human. Similarly, if a bot passes control to a human (e.g., when the bot cannot understand a command or answer a question), the user should be aware of this and the handover should be handled gracefully and </w:t>
+      </w:r>
+      <w:r>
+        <w:t>transparently. This e</w:t>
+      </w:r>
+      <w:r>
+        <w:t xml:space="preserve">nsures users do not lose trust </w:t>
+      </w:r>
+      <w:r>
+        <w:t>with</w:t>
+      </w:r>
+      <w:r>
+        <w:t xml:space="preserve"> </w:t>
+      </w:r>
+      <w:r>
+        <w:t xml:space="preserve">the </w:t>
+      </w:r>
+      <w:r>
+        <w:t>system</w:t>
+      </w:r>
+      <w:r>
+        <w:t>s</w:t>
+      </w:r>
+      <w:r>
+        <w:t xml:space="preserve"> supported by bots </w:t>
+      </w:r>
+      <w:r>
+        <w:t xml:space="preserve">and </w:t>
+      </w:r>
+      <w:r>
+        <w:t>understand why control is being passed to a human.</w:t>
+      </w:r>
+      <w:r>
+        <w:t xml:space="preserve"> </w:t>
+      </w:r>
+      <w:r>
+        <w:t>It is also important that the purpose of the bot</w:t>
+      </w:r>
+      <w:r>
+        <w:t xml:space="preserve"> </w:t>
+      </w:r>
+      <w:r>
+        <w:t>---</w:t>
+      </w:r>
+      <w:r>
+        <w:t xml:space="preserve"> </w:t>
+      </w:r>
+      <w:r>
+        <w:t>what it can and can't do</w:t>
+      </w:r>
+      <w:r>
+        <w:t xml:space="preserve"> </w:t>
+      </w:r>
+      <w:r>
+        <w:t>---</w:t>
+      </w:r>
+      <w:r>
+        <w:t xml:space="preserve"> </w:t>
+      </w:r>
+      <w:r>
+        <w:t xml:space="preserve">be evident and match </w:t>
+      </w:r>
+      <w:r>
+        <w:t>user</w:t>
+      </w:r>
+      <w:r>
+        <w:t xml:space="preserve"> expectations. </w:t>
+      </w:r>
+    </w:p>
+    <w:p>
+      <w:r>
+        <w:tab/>
+      </w:r>
+    </w:p>
+    <w:p>
+      <w:pPr>
+        <w:pStyle w:val="Heading3"/>
+        <w:rPr>
+          <w:rFonts w:ascii="Times New Roman" w:hAnsi="Times New Roman" w:cs="Times New Roman"/>
+        </w:rPr>
+      </w:pPr>
+      <w:r>
+        <w:rPr>
+          <w:rFonts w:ascii="Times New Roman" w:hAnsi="Times New Roman" w:cs="Times New Roman"/>
+        </w:rPr>
+        <w:t>Bot Talk: How to Talk to and Be Heard by Bots</w:t>
+      </w:r>
+    </w:p>
+    <w:p/>
+    <w:p>
+      <w:r>
+        <w:t xml:space="preserve">Ideally, users' interactions with bots should be smooth and frictionless. This can be achieved if designers carefully plan potential conversational flows, especially for conversational bots. For example, </w:t>
+      </w:r>
+      <w:r>
+        <w:t>bot</w:t>
+      </w:r>
+      <w:r>
+        <w:t>s</w:t>
+      </w:r>
+      <w:r>
+        <w:t xml:space="preserve"> ma</w:t>
+      </w:r>
+      <w:r>
+        <w:t>y</w:t>
+      </w:r>
+      <w:r>
+        <w:t xml:space="preserve"> need to repeat commands so the user knows the bot is listening, and bots need to be able to detect dead ends in a conversation and prompt the user by giving hints on how to continue the interaction. Some bots may incorporate UI elements to reduce the number of user clicks required and to make the conversation more efficient. Implementing global input checks for common navigational keywords (help, back, cancel, start over, exit) can help avoid the creation of </w:t>
+      </w:r>
+      <w:r>
+        <w:t>“stubborn” or “clueless” [</w:t>
+      </w:r>
+      <w:r>
+        <w:t>7</w:t>
+      </w:r>
+      <w:r>
+        <w:t>]</w:t>
+      </w:r>
+      <w:r>
+        <w:t>.</w:t>
+      </w:r>
+      <w:r>
+        <w:t xml:space="preserve"> </w:t>
+      </w:r>
+      <w:r>
+        <w:t>T</w:t>
+      </w:r>
+      <w:r>
+        <w:t xml:space="preserve">ools like </w:t>
+      </w:r>
+      <w:proofErr w:type="spellStart"/>
+      <w:r>
+        <w:t>BotMock</w:t>
+      </w:r>
+      <w:proofErr w:type="spellEnd"/>
+      <w:r>
+        <w:t xml:space="preserve"> can be used </w:t>
+      </w:r>
+      <w:r>
+        <w:t xml:space="preserve">to </w:t>
+      </w:r>
+      <w:r>
+        <w:t>prototype the user's “journey through your bot”</w:t>
+      </w:r>
+      <w:r>
+        <w:t xml:space="preserve">. Finally, many platforms have specific guidelines one can follow, e.g., Facebook recommends their bots follow a set of simple </w:t>
+      </w:r>
+      <w:r>
+        <w:t>conversational guidelines [</w:t>
+      </w:r>
+      <w:r>
+        <w:t>7</w:t>
+      </w:r>
+      <w:r>
+        <w:t>].</w:t>
+      </w:r>
+    </w:p>
+    <w:p/>
+    <w:p>
+      <w:pPr>
+        <w:pStyle w:val="Heading3"/>
+        <w:rPr>
+          <w:rFonts w:ascii="Times New Roman" w:hAnsi="Times New Roman" w:cs="Times New Roman"/>
+        </w:rPr>
+      </w:pPr>
+      <w:r>
+        <w:rPr>
+          <w:rFonts w:ascii="Times New Roman" w:hAnsi="Times New Roman" w:cs="Times New Roman"/>
+        </w:rPr>
+        <w:t>Perso</w:t>
+      </w:r>
+      <w:r>
+        <w:rPr>
+          <w:rFonts w:ascii="Times New Roman" w:hAnsi="Times New Roman" w:cs="Times New Roman"/>
+        </w:rPr>
+        <w:t>nality Matters More Than Looks</w:t>
+      </w:r>
+    </w:p>
+    <w:p/>
+    <w:p>
+      <w:r>
+        <w:t>As bots are predominantly text based, how a bot uses language</w:t>
+      </w:r>
+      <w:r>
+        <w:t xml:space="preserve"> </w:t>
+      </w:r>
+      <w:r>
+        <w:t>---</w:t>
+      </w:r>
+      <w:r>
+        <w:t xml:space="preserve"> </w:t>
+      </w:r>
+      <w:r>
+        <w:t>even how it is named</w:t>
+      </w:r>
+      <w:r>
+        <w:t xml:space="preserve"> </w:t>
+      </w:r>
+      <w:r>
+        <w:t>---</w:t>
+      </w:r>
+      <w:r>
+        <w:t xml:space="preserve"> can </w:t>
+      </w:r>
+      <w:r>
+        <w:t xml:space="preserve">influence </w:t>
+      </w:r>
+      <w:r>
+        <w:t xml:space="preserve">a </w:t>
+      </w:r>
+      <w:r>
+        <w:t>user</w:t>
+      </w:r>
+      <w:r>
+        <w:t>’</w:t>
+      </w:r>
+      <w:r>
+        <w:t>s perception of its personality, role, and capability.</w:t>
+      </w:r>
+      <w:r>
+        <w:t xml:space="preserve"> </w:t>
+      </w:r>
+      <w:r>
+        <w:t xml:space="preserve">This may seem surprising </w:t>
       </w:r>
       <w:r>
         <w:lastRenderedPageBreak/>
-        <w:t xml:space="preserve">transparency on task progress, make team goals more visible, link experts with novices, as well as build team trust and cooperation </w:t>
-      </w:r>
-      <w:r>
-        <w:t>[6</w:t>
-      </w:r>
-      <w:r>
-        <w:t>].</w:t>
-      </w:r>
-      <w:r>
-        <w:t xml:space="preserve"> </w:t>
-      </w:r>
-      <w:r>
-        <w:t>However, the poor design or overuse of bots may lead to information and interruption overload</w:t>
-      </w:r>
-      <w:r>
-        <w:t xml:space="preserve"> </w:t>
-      </w:r>
-      <w:r>
-        <w:t>---</w:t>
-      </w:r>
-      <w:r>
-        <w:t xml:space="preserve"> </w:t>
-      </w:r>
-      <w:r>
-        <w:t>something bot designers need to watch out for.</w:t>
-      </w:r>
-      <w:r>
-        <w:t xml:space="preserve"> </w:t>
+        <w:t>given that users should know they are interacting with a mere program, but early research has shown that a bot</w:t>
+      </w:r>
+      <w:r>
+        <w:t>’s</w:t>
+      </w:r>
+      <w:r>
+        <w:t xml:space="preserve"> personality changes how users interact with them.</w:t>
+      </w:r>
+      <w:r>
+        <w:t xml:space="preserve"> </w:t>
+      </w:r>
+      <w:r>
+        <w:t>Even if a bot can effectively accomplish a user's tasks, people won't adopt the bot if they find the bot boring. The choice of language should be casual, accessible, friendly, and fun.</w:t>
+      </w:r>
+      <w:r>
+        <w:t xml:space="preserve"> </w:t>
+      </w:r>
+      <w:r>
+        <w:t>Bots should expect users to test their abilities and respond accordingly. But too much personality may not be a good thing either.</w:t>
+      </w:r>
+      <w:r>
+        <w:t xml:space="preserve"> </w:t>
+      </w:r>
+      <w:r>
+        <w:t>According to Slack</w:t>
+      </w:r>
+      <w:r>
+        <w:t xml:space="preserve"> </w:t>
+      </w:r>
+      <w:r>
+        <w:t>[</w:t>
+      </w:r>
+      <w:r>
+        <w:t>8</w:t>
+      </w:r>
+      <w:r>
+        <w:t>],</w:t>
+      </w:r>
+      <w:r>
+        <w:t xml:space="preserve"> ``a little goes a long way''.</w:t>
+      </w:r>
+      <w:r>
+        <w:t xml:space="preserve"> </w:t>
+      </w:r>
+      <w:r>
+        <w:t xml:space="preserve">Done right, bots can accentuate a company's brand and enhance culture. </w:t>
       </w:r>
     </w:p>
     <w:p/>
@@ -1497,324 +1773,30 @@
         <w:rPr>
           <w:rFonts w:ascii="Times New Roman" w:hAnsi="Times New Roman" w:cs="Times New Roman"/>
         </w:rPr>
-        <w:t>Bot or Human? The User Should</w:t>
-      </w:r>
-      <w:r>
-        <w:rPr>
-          <w:rFonts w:ascii="Times New Roman" w:hAnsi="Times New Roman" w:cs="Times New Roman"/>
-        </w:rPr>
-        <w:t xml:space="preserve"> Always Know What to Expect</w:t>
+        <w:t>Bots Should Do No Harm</w:t>
       </w:r>
     </w:p>
     <w:p/>
     <w:p>
       <w:r>
-        <w:t xml:space="preserve">Unlike the Turing bots proposed back in the 1950s, bot developers should make it clear to users that they are interacting with a bot rather than speaking with another human. Similarly, if a bot passes control to a human (e.g., when the bot cannot understand a command or answer a question), the user should be aware of this and the handover should be handled gracefully and </w:t>
-      </w:r>
-      <w:r>
-        <w:t>transparently. This e</w:t>
-      </w:r>
-      <w:r>
-        <w:t xml:space="preserve">nsures users do not lose trust </w:t>
-      </w:r>
-      <w:r>
-        <w:t>with</w:t>
-      </w:r>
-      <w:r>
-        <w:t xml:space="preserve"> </w:t>
-      </w:r>
-      <w:r>
-        <w:t xml:space="preserve">the </w:t>
-      </w:r>
-      <w:r>
-        <w:t>system</w:t>
-      </w:r>
-      <w:r>
-        <w:t>s</w:t>
-      </w:r>
-      <w:r>
-        <w:t xml:space="preserve"> supported by bots </w:t>
-      </w:r>
-      <w:r>
-        <w:t xml:space="preserve">and </w:t>
-      </w:r>
-      <w:r>
-        <w:t>understand why control is being passed to a human.</w:t>
-      </w:r>
-      <w:r>
-        <w:t xml:space="preserve"> </w:t>
-      </w:r>
-      <w:r>
-        <w:t>It is also important that the purpose of the bot</w:t>
-      </w:r>
-      <w:r>
-        <w:t xml:space="preserve"> </w:t>
-      </w:r>
-      <w:r>
-        <w:t>---</w:t>
-      </w:r>
-      <w:r>
-        <w:t xml:space="preserve"> </w:t>
-      </w:r>
-      <w:r>
-        <w:t>what it can and can't do</w:t>
-      </w:r>
-      <w:r>
-        <w:t xml:space="preserve"> </w:t>
-      </w:r>
-      <w:r>
-        <w:t>---</w:t>
-      </w:r>
-      <w:r>
-        <w:t xml:space="preserve"> </w:t>
-      </w:r>
-      <w:r>
-        <w:t xml:space="preserve">be evident and match </w:t>
-      </w:r>
-      <w:r>
-        <w:t>user</w:t>
-      </w:r>
-      <w:r>
-        <w:t xml:space="preserve"> expectations. </w:t>
-      </w:r>
-    </w:p>
-    <w:p>
-      <w:r>
-        <w:tab/>
-      </w:r>
-    </w:p>
-    <w:p>
-      <w:pPr>
-        <w:pStyle w:val="Heading3"/>
-        <w:rPr>
-          <w:rFonts w:ascii="Times New Roman" w:hAnsi="Times New Roman" w:cs="Times New Roman"/>
-        </w:rPr>
-      </w:pPr>
-      <w:r>
-        <w:rPr>
-          <w:rFonts w:ascii="Times New Roman" w:hAnsi="Times New Roman" w:cs="Times New Roman"/>
-        </w:rPr>
-        <w:t>Bot Talk: How to Talk to and Be Heard by Bots</w:t>
-      </w:r>
-    </w:p>
-    <w:p/>
-    <w:p>
-      <w:r>
-        <w:t xml:space="preserve">Ideally, users' interactions with bots should be smooth and frictionless. This can be achieved if designers carefully plan potential conversational flows, especially for conversational bots. For example, </w:t>
-      </w:r>
-      <w:r>
-        <w:t>bot</w:t>
-      </w:r>
-      <w:r>
-        <w:t>s</w:t>
-      </w:r>
-      <w:r>
-        <w:t xml:space="preserve"> ma</w:t>
-      </w:r>
-      <w:r>
-        <w:t>y</w:t>
-      </w:r>
-      <w:r>
-        <w:t xml:space="preserve"> need to repeat commands so the user knows the bot is listening, and bots need to be able to detect dead ends in a conversation and prompt the user by giving hints on how to continue the interaction. Some bots may incorporate UI elements to reduce the number of user clicks required and to make the conversation more efficient. Implementing global input checks for common navigational keywords (help, back, cancel, start over, exit) can help avoid the creation of </w:t>
-      </w:r>
-      <w:r>
-        <w:t>“stubborn” or “clueless” [</w:t>
-      </w:r>
-      <w:r>
-        <w:t>7</w:t>
+        <w:t>Bots, like robots, should do no harm to users.</w:t>
+      </w:r>
+      <w:r>
+        <w:t xml:space="preserve"> </w:t>
+      </w:r>
+      <w:r>
+        <w:t>Asimov's laws for robots</w:t>
+      </w:r>
+      <w:r>
+        <w:t xml:space="preserve"> </w:t>
+      </w:r>
+      <w:r>
+        <w:t>[9</w:t>
       </w:r>
       <w:r>
         <w:t>]</w:t>
       </w:r>
       <w:r>
-        <w:t>.</w:t>
-      </w:r>
-      <w:r>
-        <w:t xml:space="preserve"> </w:t>
-      </w:r>
-      <w:r>
-        <w:t>T</w:t>
-      </w:r>
-      <w:r>
-        <w:t xml:space="preserve">ools like </w:t>
-      </w:r>
-      <w:proofErr w:type="spellStart"/>
-      <w:r>
-        <w:t>BotMock</w:t>
-      </w:r>
-      <w:proofErr w:type="spellEnd"/>
-      <w:r>
-        <w:t xml:space="preserve"> can be used </w:t>
-      </w:r>
-      <w:r>
-        <w:t xml:space="preserve">to </w:t>
-      </w:r>
-      <w:r>
-        <w:t>prototype the user's “journey through your bot”</w:t>
-      </w:r>
-      <w:r>
-        <w:t xml:space="preserve">. Finally, many platforms have specific guidelines one can follow, e.g., Facebook recommends their bots follow a set of simple </w:t>
-      </w:r>
-      <w:r>
-        <w:t>conversational guidelines [</w:t>
-      </w:r>
-      <w:r>
-        <w:t>7</w:t>
-      </w:r>
-      <w:r>
-        <w:t>].</w:t>
-      </w:r>
-    </w:p>
-    <w:p/>
-    <w:p>
-      <w:pPr>
-        <w:pStyle w:val="Heading3"/>
-        <w:rPr>
-          <w:rFonts w:ascii="Times New Roman" w:hAnsi="Times New Roman" w:cs="Times New Roman"/>
-        </w:rPr>
-      </w:pPr>
-      <w:r>
-        <w:rPr>
-          <w:rFonts w:ascii="Times New Roman" w:hAnsi="Times New Roman" w:cs="Times New Roman"/>
-        </w:rPr>
-        <w:t>Perso</w:t>
-      </w:r>
-      <w:r>
-        <w:rPr>
-          <w:rFonts w:ascii="Times New Roman" w:hAnsi="Times New Roman" w:cs="Times New Roman"/>
-        </w:rPr>
-        <w:t>nality Matters More Than Looks</w:t>
-      </w:r>
-    </w:p>
-    <w:p/>
-    <w:p>
-      <w:r>
-        <w:t>As bots are predominantly text based, how a bot uses language</w:t>
-      </w:r>
-      <w:r>
-        <w:t xml:space="preserve"> </w:t>
-      </w:r>
-      <w:r>
-        <w:t>---</w:t>
-      </w:r>
-      <w:r>
-        <w:t xml:space="preserve"> </w:t>
-      </w:r>
-      <w:r>
-        <w:t>even how it is named</w:t>
-      </w:r>
-      <w:r>
-        <w:t xml:space="preserve"> </w:t>
-      </w:r>
-      <w:r>
-        <w:t>---</w:t>
-      </w:r>
-      <w:r>
-        <w:t xml:space="preserve"> can </w:t>
-      </w:r>
-      <w:r>
-        <w:t xml:space="preserve">influence </w:t>
-      </w:r>
-      <w:r>
-        <w:t xml:space="preserve">a </w:t>
-      </w:r>
-      <w:r>
-        <w:t>user</w:t>
-      </w:r>
-      <w:r>
-        <w:t>’</w:t>
-      </w:r>
-      <w:r>
-        <w:t>s perception of its personality, role, and capability.</w:t>
-      </w:r>
-      <w:r>
-        <w:t xml:space="preserve"> </w:t>
-      </w:r>
-      <w:r>
-        <w:t>This may seem surprising given that users should know they are interacting with a mere program, but early research has shown that a bot</w:t>
-      </w:r>
-      <w:r>
-        <w:t>’s</w:t>
-      </w:r>
-      <w:r>
-        <w:t xml:space="preserve"> personality changes how users interact with them.</w:t>
-      </w:r>
-      <w:r>
-        <w:t xml:space="preserve"> </w:t>
-      </w:r>
-      <w:r>
-        <w:t>Even if a bot can effectively accomplish a user's tasks, people won't adopt the bot if they find the bot boring. The choice of language should be casual, accessible, friendly, and fun.</w:t>
-      </w:r>
-      <w:r>
-        <w:t xml:space="preserve"> </w:t>
-      </w:r>
-      <w:r>
-        <w:t>Bots should expect users to test their abilities and respond accordingly. But too much personality may not be a good thing either.</w:t>
-      </w:r>
-      <w:r>
-        <w:t xml:space="preserve"> </w:t>
-      </w:r>
-      <w:r>
-        <w:t>According to Slack</w:t>
-      </w:r>
-      <w:r>
-        <w:t xml:space="preserve"> </w:t>
-      </w:r>
-      <w:r>
-        <w:t>[</w:t>
-      </w:r>
-      <w:r>
-        <w:t>8</w:t>
-      </w:r>
-      <w:r>
-        <w:t>],</w:t>
-      </w:r>
-      <w:r>
-        <w:t xml:space="preserve"> ``a little goes a long way''.</w:t>
-      </w:r>
-      <w:r>
-        <w:t xml:space="preserve"> </w:t>
-      </w:r>
-      <w:r>
-        <w:t xml:space="preserve">Done right, bots can accentuate a company's brand and enhance culture. </w:t>
-      </w:r>
-    </w:p>
-    <w:p/>
-    <w:p>
-      <w:pPr>
-        <w:pStyle w:val="Heading3"/>
-        <w:rPr>
-          <w:rFonts w:ascii="Times New Roman" w:hAnsi="Times New Roman" w:cs="Times New Roman"/>
-        </w:rPr>
-      </w:pPr>
-      <w:r>
-        <w:rPr>
-          <w:rFonts w:ascii="Times New Roman" w:hAnsi="Times New Roman" w:cs="Times New Roman"/>
-        </w:rPr>
-        <w:t>Bots Should Do No Harm</w:t>
-      </w:r>
-    </w:p>
-    <w:p/>
-    <w:p>
-      <w:r>
-        <w:t>Bots, like robots, should do no harm to users.</w:t>
-      </w:r>
-      <w:r>
-        <w:t xml:space="preserve"> </w:t>
-      </w:r>
-      <w:r>
-        <w:t>Asimov's laws for robots</w:t>
-      </w:r>
-      <w:r>
-        <w:t xml:space="preserve"> </w:t>
-      </w:r>
-      <w:r>
-        <w:t>[9</w:t>
-      </w:r>
-      <w:r>
-        <w:t>]</w:t>
-      </w:r>
-      <w:r>
         <w:t xml:space="preserve"> state that robots shall not harm humans, robots will obey orders, and robots will protect themselves, which can also apply to software bots.</w:t>
       </w:r>
       <w:r>
@@ -1842,11 +1824,7 @@
         <w:t>We can expect to see a code of ethics for hum</w:t>
       </w:r>
       <w:r>
-        <w:t xml:space="preserve">an-bot </w:t>
-      </w:r>
-      <w:r>
-        <w:lastRenderedPageBreak/>
-        <w:t xml:space="preserve">interactions </w:t>
+        <w:t xml:space="preserve">an-bot interactions </w:t>
       </w:r>
       <w:proofErr w:type="gramStart"/>
       <w:r>
@@ -2316,6 +2294,7 @@
           <w:rStyle w:val="selectable"/>
           <w:rFonts w:eastAsia="Times New Roman"/>
         </w:rPr>
+        <w:lastRenderedPageBreak/>
         <w:t>[10]</w:t>
       </w:r>
       <w:r>
@@ -3147,8 +3126,6 @@
               </w:rPr>
               <w:t>]</w:t>
             </w:r>
-            <w:bookmarkStart w:id="3" w:name="_GoBack"/>
-            <w:bookmarkEnd w:id="3"/>
           </w:p>
           <w:p/>
           <w:p>
@@ -3203,7 +3180,7 @@
 
 <file path=word/comments.xml><?xml version="1.0" encoding="utf-8"?>
 <w:comments xmlns:wpc="http://schemas.microsoft.com/office/word/2010/wordprocessingCanvas" xmlns:mo="http://schemas.microsoft.com/office/mac/office/2008/main" xmlns:mc="http://schemas.openxmlformats.org/markup-compatibility/2006" xmlns:mv="urn:schemas-microsoft-com:mac:vml" xmlns:o="urn:schemas-microsoft-com:office:office" xmlns:r="http://schemas.openxmlformats.org/officeDocument/2006/relationships" xmlns:m="http://schemas.openxmlformats.org/officeDocument/2006/math" xmlns:v="urn:schemas-microsoft-com:vml" xmlns:wp14="http://schemas.microsoft.com/office/word/2010/wordprocessingDrawing" xmlns:wp="http://schemas.openxmlformats.org/drawingml/2006/wordprocessingDrawing" xmlns:w10="urn:schemas-microsoft-com:office:word" xmlns:w="http://schemas.openxmlformats.org/wordprocessingml/2006/main" xmlns:w14="http://schemas.microsoft.com/office/word/2010/wordml" xmlns:w15="http://schemas.microsoft.com/office/word/2012/wordml" xmlns:wpg="http://schemas.microsoft.com/office/word/2010/wordprocessingGroup" xmlns:wpi="http://schemas.microsoft.com/office/word/2010/wordprocessingInk" xmlns:wne="http://schemas.microsoft.com/office/word/2006/wordml" xmlns:wps="http://schemas.microsoft.com/office/word/2010/wordprocessingShape" mc:Ignorable="w14 w15 wp14">
-  <w:comment w:id="0" w:author="Carlene Lebeuf" w:date="2017-10-04T13:23:00Z" w:initials="CL">
+  <w:comment w:id="1" w:author="Carlene Lebeuf" w:date="2017-10-04T13:23:00Z" w:initials="CL">
     <w:p>
       <w:pPr>
         <w:pStyle w:val="CommentText"/>
@@ -3222,7 +3199,7 @@
       </w:r>
     </w:p>
   </w:comment>
-  <w:comment w:id="1" w:author="Carlene Lebeuf" w:date="2017-10-04T13:32:00Z" w:initials="CL">
+  <w:comment w:id="2" w:author="Carlene Lebeuf" w:date="2017-10-04T13:32:00Z" w:initials="CL">
     <w:p>
       <w:pPr>
         <w:pStyle w:val="CommentText"/>
@@ -3241,7 +3218,7 @@
       </w:r>
     </w:p>
   </w:comment>
-  <w:comment w:id="2" w:author="Carlene Lebeuf" w:date="2017-10-04T15:36:00Z" w:initials="CL">
+  <w:comment w:id="3" w:author="Carlene Lebeuf" w:date="2017-10-04T15:36:00Z" w:initials="CL">
     <w:p>
       <w:pPr>
         <w:pStyle w:val="CommentText"/>
@@ -4644,7 +4621,7 @@
 </file>
 
 <file path=customXml/itemProps1.xml><?xml version="1.0" encoding="utf-8"?>
-<ds:datastoreItem xmlns:ds="http://schemas.openxmlformats.org/officeDocument/2006/customXml" ds:itemID="{0E54E9E8-0CF8-4448-88A3-85140C29BEBD}">
+<ds:datastoreItem xmlns:ds="http://schemas.openxmlformats.org/officeDocument/2006/customXml" ds:itemID="{7ED65672-4110-3949-A33A-9C8F761921B8}">
   <ds:schemaRefs>
     <ds:schemaRef ds:uri="http://schemas.openxmlformats.org/officeDocument/2006/bibliography"/>
   </ds:schemaRefs>

</xml_diff>